<commit_message>
prototipo e espec. caso de uso doença
</commit_message>
<xml_diff>
--- a/maissaude/Arquivos/documentações/Especificação de Caso de Uso/CRUD Doença/Padrão Professor/UC15 - Cadastrar Doença.docx
+++ b/maissaude/Arquivos/documentações/Especificação de Caso de Uso/CRUD Doença/Padrão Professor/UC15 - Cadastrar Doença.docx
@@ -1223,7 +1223,7 @@
             <v:path o:extrusionok="f" gradientshapeok="t" o:connecttype="rect"/>
             <o:lock v:ext="edit" aspectratio="t"/>
           </v:shapetype>
-          <v:shape id="_x0000_i1033" type="#_x0000_t75" style="width:313.5pt;height:224.25pt">
+          <v:shape id="_x0000_i1025" type="#_x0000_t75" style="width:313.5pt;height:224.25pt">
             <v:imagedata r:id="rId8" o:title="Cadastrar Doença"/>
           </v:shape>
         </w:pict>
@@ -1951,21 +1951,10 @@
         <w:jc w:val="both"/>
       </w:pPr>
       <w:r>
-        <w:t xml:space="preserve">O Usuário digita as informações solicitadas </w:t>
-      </w:r>
-      <w:proofErr w:type="gramStart"/>
-      <w:r>
-        <w:rPr>
-          <w:b/>
-        </w:rPr>
-        <w:t>{Figura</w:t>
-      </w:r>
-      <w:proofErr w:type="gramEnd"/>
-      <w:r>
-        <w:rPr>
-          <w:b/>
-        </w:rPr>
-        <w:t xml:space="preserve"> 1}, [FA 01], [FA 02], [FA 03];</w:t>
+        <w:t>O Usuário digita as informações solic</w:t>
+      </w:r>
+      <w:r>
+        <w:t>itadas;</w:t>
       </w:r>
     </w:p>
     <w:p>
@@ -2048,123 +2037,464 @@
       <w:r>
         <w:t xml:space="preserve"> inserida.</w:t>
       </w:r>
+    </w:p>
+    <w:p>
+      <w:pPr>
+        <w:pStyle w:val="Standard"/>
+        <w:rPr>
+          <w:b/>
+        </w:rPr>
+      </w:pPr>
+    </w:p>
+    <w:p>
+      <w:pPr>
+        <w:pStyle w:val="Standard"/>
+        <w:rPr>
+          <w:b/>
+        </w:rPr>
+      </w:pPr>
+    </w:p>
+    <w:p>
+      <w:pPr>
+        <w:pStyle w:val="Standard"/>
+        <w:rPr>
+          <w:b/>
+        </w:rPr>
+      </w:pPr>
+    </w:p>
+    <w:p>
+      <w:pPr>
+        <w:pStyle w:val="Standard"/>
+        <w:rPr>
+          <w:b/>
+        </w:rPr>
+      </w:pPr>
+    </w:p>
+    <w:p>
+      <w:pPr>
+        <w:pStyle w:val="Standard"/>
+        <w:rPr>
+          <w:b/>
+        </w:rPr>
+      </w:pPr>
+    </w:p>
+    <w:p>
+      <w:pPr>
+        <w:pStyle w:val="Standard"/>
+        <w:rPr>
+          <w:b/>
+        </w:rPr>
+      </w:pPr>
+    </w:p>
+    <w:p>
+      <w:pPr>
+        <w:pStyle w:val="Standard"/>
+        <w:rPr>
+          <w:b/>
+        </w:rPr>
+      </w:pPr>
+    </w:p>
+    <w:p>
+      <w:pPr>
+        <w:pStyle w:val="Standard"/>
+        <w:rPr>
+          <w:b/>
+        </w:rPr>
+      </w:pPr>
+    </w:p>
+    <w:p>
+      <w:pPr>
+        <w:pStyle w:val="Standard"/>
+        <w:rPr>
+          <w:b/>
+        </w:rPr>
+      </w:pPr>
+    </w:p>
+    <w:p>
+      <w:pPr>
+        <w:pStyle w:val="Standard"/>
+        <w:rPr>
+          <w:b/>
+        </w:rPr>
+      </w:pPr>
+      <w:r>
+        <w:rPr>
+          <w:b/>
+        </w:rPr>
+        <w:t>7.3 Fluxos Alternativos</w:t>
+      </w:r>
+    </w:p>
+    <w:p>
+      <w:pPr>
+        <w:pStyle w:val="Standard"/>
+      </w:pPr>
+    </w:p>
+    <w:p>
+      <w:pPr>
+        <w:pStyle w:val="Standard"/>
+        <w:ind w:left="1440"/>
+      </w:pPr>
+    </w:p>
+    <w:p>
+      <w:pPr>
+        <w:pStyle w:val="Standard"/>
+        <w:rPr>
+          <w:b/>
+        </w:rPr>
+      </w:pPr>
+      <w:r>
+        <w:rPr>
+          <w:b/>
+        </w:rPr>
+        <w:t>7.4 Fluxos de Exceção</w:t>
+      </w:r>
+    </w:p>
+    <w:p>
+      <w:pPr>
+        <w:pStyle w:val="Standard"/>
+        <w:rPr>
+          <w:b/>
+        </w:rPr>
+      </w:pPr>
+    </w:p>
+    <w:p>
+      <w:pPr>
+        <w:pStyle w:val="Standard"/>
+        <w:rPr>
+          <w:b/>
+        </w:rPr>
+      </w:pPr>
+      <w:r>
+        <w:rPr>
+          <w:b/>
+        </w:rPr>
+        <w:tab/>
+        <w:t>[FE 01] – Verificação de campos obrigatórios.</w:t>
+      </w:r>
+    </w:p>
+    <w:p>
+      <w:pPr>
+        <w:pStyle w:val="Standard"/>
+        <w:ind w:left="1440"/>
+      </w:pPr>
+      <w:r>
+        <w:t>1. O Sistema verifica se algum dos campos obrigatórios estão vazios;</w:t>
+      </w:r>
+    </w:p>
+    <w:p>
+      <w:pPr>
+        <w:pStyle w:val="Standard"/>
+        <w:ind w:left="1440"/>
+      </w:pPr>
+      <w:r>
+        <w:t xml:space="preserve">2. O Sistema levanta uma exceção caso a </w:t>
+      </w:r>
+      <w:r>
+        <w:rPr>
+          <w:i/>
+          <w:iCs/>
+        </w:rPr>
+        <w:t xml:space="preserve">Verificação </w:t>
+      </w:r>
+      <w:proofErr w:type="gramStart"/>
+      <w:r>
+        <w:t>seja</w:t>
+      </w:r>
+      <w:r>
+        <w:rPr>
+          <w:i/>
+          <w:iCs/>
+        </w:rPr>
+        <w:t xml:space="preserve"> Verdadeira</w:t>
+      </w:r>
+      <w:proofErr w:type="gramEnd"/>
+      <w:r>
+        <w:t>:</w:t>
+      </w:r>
+    </w:p>
+    <w:p>
+      <w:pPr>
+        <w:pStyle w:val="Standard"/>
+        <w:ind w:left="2124"/>
+      </w:pPr>
+      <w:r>
+        <w:t>2.1. O Sistema exibe mensagem</w:t>
+      </w:r>
+      <w:proofErr w:type="gramStart"/>
+      <w:r>
+        <w:t>:  (</w:t>
+      </w:r>
+      <w:proofErr w:type="gramEnd"/>
+      <w:r>
+        <w:t>MSG_CAMPO_OBRIGATORIO_NULO);</w:t>
+      </w:r>
+    </w:p>
+    <w:p>
+      <w:pPr>
+        <w:pStyle w:val="Standard"/>
+        <w:ind w:left="2124"/>
+      </w:pPr>
+      <w:r>
+        <w:t xml:space="preserve">2.3. </w:t>
+      </w:r>
+      <w:proofErr w:type="gramStart"/>
+      <w:r>
+        <w:t>O sistema mantem</w:t>
+      </w:r>
+      <w:proofErr w:type="gramEnd"/>
+      <w:r>
+        <w:t xml:space="preserve"> na tela os dados já informados e sinaliza para o usuário o campo que estiver vazio;</w:t>
+      </w:r>
+    </w:p>
+    <w:p>
+      <w:pPr>
+        <w:pStyle w:val="Standard"/>
+        <w:ind w:left="2124"/>
+      </w:pPr>
+      <w:r>
+        <w:t>2.4. O sistema impede a continuação do Fluxo Principal até que a exceção seja tratada;</w:t>
+      </w:r>
+    </w:p>
+    <w:p>
+      <w:pPr>
+        <w:pStyle w:val="Standard"/>
+        <w:ind w:left="1416"/>
+      </w:pPr>
+      <w:r>
+        <w:t>3. O Sistema continua no Fluxo Principal caso a</w:t>
+      </w:r>
+      <w:r>
+        <w:rPr>
+          <w:i/>
+          <w:iCs/>
+        </w:rPr>
+        <w:t xml:space="preserve"> Verificação </w:t>
+      </w:r>
+      <w:proofErr w:type="gramStart"/>
+      <w:r>
+        <w:t>seja</w:t>
+      </w:r>
+      <w:r>
+        <w:rPr>
+          <w:i/>
+          <w:iCs/>
+        </w:rPr>
+        <w:t xml:space="preserve"> Falsa</w:t>
+      </w:r>
+      <w:proofErr w:type="gramEnd"/>
+      <w:r>
+        <w:t>.</w:t>
+      </w:r>
+    </w:p>
+    <w:p>
+      <w:pPr>
+        <w:pStyle w:val="Standard"/>
+      </w:pPr>
+    </w:p>
+    <w:p>
+      <w:pPr>
+        <w:pStyle w:val="Standard"/>
+        <w:ind w:firstLine="708"/>
+        <w:rPr>
+          <w:b/>
+        </w:rPr>
+      </w:pPr>
+      <w:r>
+        <w:rPr>
+          <w:b/>
+        </w:rPr>
+        <w:t>[FE 02] – Verificação de cadastro d</w:t>
+      </w:r>
+      <w:r>
+        <w:rPr>
+          <w:b/>
+        </w:rPr>
+        <w:t>o</w:t>
+      </w:r>
+      <w:r>
+        <w:rPr>
+          <w:b/>
+        </w:rPr>
+        <w:t xml:space="preserve"> </w:t>
+      </w:r>
+      <w:r>
+        <w:rPr>
+          <w:b/>
+        </w:rPr>
+        <w:t>CND</w:t>
+      </w:r>
+      <w:r>
+        <w:rPr>
+          <w:b/>
+        </w:rPr>
+        <w:t>.</w:t>
+      </w:r>
+    </w:p>
+    <w:p>
+      <w:pPr>
+        <w:pStyle w:val="Standard"/>
+        <w:ind w:left="1440"/>
+      </w:pPr>
+      <w:r>
+        <w:t xml:space="preserve">1. O Sistema verifica se </w:t>
+      </w:r>
+      <w:r>
+        <w:t xml:space="preserve">o CND </w:t>
+      </w:r>
+      <w:r>
+        <w:t>já existe;</w:t>
+      </w:r>
+    </w:p>
+    <w:p>
+      <w:pPr>
+        <w:pStyle w:val="Standard"/>
+        <w:ind w:left="1440"/>
+      </w:pPr>
+      <w:r>
+        <w:t xml:space="preserve">2. O Sistema levanta uma exceção caso a </w:t>
+      </w:r>
+      <w:r>
+        <w:rPr>
+          <w:i/>
+          <w:iCs/>
+        </w:rPr>
+        <w:t xml:space="preserve">Verificação </w:t>
+      </w:r>
+      <w:proofErr w:type="gramStart"/>
+      <w:r>
+        <w:t>seja</w:t>
+      </w:r>
+      <w:r>
+        <w:rPr>
+          <w:i/>
+          <w:iCs/>
+        </w:rPr>
+        <w:t xml:space="preserve"> Verdadeira</w:t>
+      </w:r>
+      <w:proofErr w:type="gramEnd"/>
+      <w:r>
+        <w:t>:</w:t>
+      </w:r>
+    </w:p>
+    <w:p>
+      <w:pPr>
+        <w:pStyle w:val="Standard"/>
+        <w:ind w:left="2124"/>
+      </w:pPr>
+      <w:r>
+        <w:t>2.1. O Sistema exibe mensagem</w:t>
+      </w:r>
+      <w:proofErr w:type="gramStart"/>
+      <w:r>
+        <w:t>:  (</w:t>
+      </w:r>
+      <w:proofErr w:type="gramEnd"/>
+      <w:r>
+        <w:t>MSG_</w:t>
+      </w:r>
+      <w:r>
+        <w:t>DOENCA</w:t>
+      </w:r>
+      <w:r>
+        <w:t>_JA_EXISTENTE);</w:t>
+      </w:r>
+    </w:p>
+    <w:p>
+      <w:pPr>
+        <w:pStyle w:val="Standard"/>
+        <w:ind w:left="2124"/>
+      </w:pPr>
+      <w:r>
+        <w:t xml:space="preserve">2.3. </w:t>
+      </w:r>
+      <w:proofErr w:type="gramStart"/>
+      <w:r>
+        <w:t>O sistema mantê</w:t>
+      </w:r>
+      <w:r>
+        <w:t>m</w:t>
+      </w:r>
+      <w:proofErr w:type="gramEnd"/>
+      <w:r>
+        <w:t xml:space="preserve"> na tela os dados já informados e sinaliza para o usuário o campo </w:t>
+      </w:r>
+      <w:proofErr w:type="spellStart"/>
+      <w:r>
+        <w:t>cnd</w:t>
+      </w:r>
+      <w:proofErr w:type="spellEnd"/>
+      <w:r>
+        <w:t>;</w:t>
+      </w:r>
+    </w:p>
+    <w:p>
+      <w:pPr>
+        <w:pStyle w:val="Standard"/>
+        <w:ind w:left="2124"/>
+      </w:pPr>
+      <w:r>
+        <w:t>2.4. O sistema impede a continuação do Fluxo Principal até que a exceção seja tratada;</w:t>
+      </w:r>
+    </w:p>
+    <w:p>
+      <w:pPr>
+        <w:pStyle w:val="Standard"/>
+        <w:ind w:left="1416"/>
+      </w:pPr>
+      <w:r>
+        <w:t>3. O Sistema continua no Fluxo Principal caso a</w:t>
+      </w:r>
+      <w:r>
+        <w:rPr>
+          <w:i/>
+          <w:iCs/>
+        </w:rPr>
+        <w:t xml:space="preserve"> Verificação </w:t>
+      </w:r>
+      <w:proofErr w:type="gramStart"/>
+      <w:r>
+        <w:t>seja</w:t>
+      </w:r>
+      <w:r>
+        <w:rPr>
+          <w:i/>
+          <w:iCs/>
+        </w:rPr>
+        <w:t xml:space="preserve"> Falsa</w:t>
+      </w:r>
+      <w:proofErr w:type="gramEnd"/>
+      <w:r>
+        <w:t>.</w:t>
+      </w:r>
+    </w:p>
+    <w:p>
+      <w:pPr>
+        <w:pStyle w:val="Standard"/>
+        <w:ind w:firstLine="708"/>
+      </w:pPr>
+    </w:p>
+    <w:p>
+      <w:pPr>
+        <w:pStyle w:val="Standard"/>
+        <w:ind w:firstLine="708"/>
+        <w:rPr>
+          <w:b/>
+        </w:rPr>
+      </w:pPr>
+      <w:r>
+        <w:rPr>
+          <w:b/>
+        </w:rPr>
+        <w:t>[FE 04</w:t>
+      </w:r>
       <w:bookmarkStart w:id="7" w:name="_GoBack"/>
       <w:bookmarkEnd w:id="7"/>
-    </w:p>
-    <w:p>
-      <w:pPr>
-        <w:pStyle w:val="Standard"/>
-        <w:rPr>
-          <w:b/>
-        </w:rPr>
-      </w:pPr>
-    </w:p>
-    <w:p>
-      <w:pPr>
-        <w:pStyle w:val="Standard"/>
-        <w:rPr>
-          <w:b/>
-        </w:rPr>
-      </w:pPr>
-    </w:p>
-    <w:p>
-      <w:pPr>
-        <w:pStyle w:val="Standard"/>
-        <w:rPr>
-          <w:b/>
-        </w:rPr>
-      </w:pPr>
-    </w:p>
-    <w:p>
-      <w:pPr>
-        <w:pStyle w:val="Standard"/>
-        <w:rPr>
-          <w:b/>
-        </w:rPr>
-      </w:pPr>
-    </w:p>
-    <w:p>
-      <w:pPr>
-        <w:pStyle w:val="Standard"/>
-        <w:rPr>
-          <w:b/>
-        </w:rPr>
-      </w:pPr>
-    </w:p>
-    <w:p>
-      <w:pPr>
-        <w:pStyle w:val="Standard"/>
-        <w:rPr>
-          <w:b/>
-        </w:rPr>
-      </w:pPr>
-    </w:p>
-    <w:p>
-      <w:pPr>
-        <w:pStyle w:val="Standard"/>
-        <w:rPr>
-          <w:b/>
-        </w:rPr>
-      </w:pPr>
-    </w:p>
-    <w:p>
-      <w:pPr>
-        <w:pStyle w:val="Standard"/>
-        <w:rPr>
-          <w:b/>
-        </w:rPr>
-      </w:pPr>
-    </w:p>
-    <w:p>
-      <w:pPr>
-        <w:pStyle w:val="Standard"/>
-        <w:rPr>
-          <w:b/>
-        </w:rPr>
-      </w:pPr>
-    </w:p>
-    <w:p>
-      <w:pPr>
-        <w:pStyle w:val="Standard"/>
-        <w:rPr>
-          <w:b/>
-        </w:rPr>
-      </w:pPr>
-      <w:r>
-        <w:rPr>
-          <w:b/>
-        </w:rPr>
-        <w:t>7.3 Fluxos Alternativos</w:t>
-      </w:r>
-    </w:p>
-    <w:p>
-      <w:pPr>
-        <w:pStyle w:val="Standard"/>
-      </w:pPr>
-    </w:p>
-    <w:p>
-      <w:pPr>
-        <w:pStyle w:val="Standard"/>
-        <w:ind w:firstLine="708"/>
-        <w:rPr>
-          <w:b/>
-        </w:rPr>
-      </w:pPr>
-      <w:r>
-        <w:rPr>
-          <w:b/>
-        </w:rPr>
-        <w:lastRenderedPageBreak/>
-        <w:t xml:space="preserve">[FA 01] – Botão de verificação de </w:t>
-      </w:r>
-      <w:proofErr w:type="spellStart"/>
-      <w:r>
-        <w:rPr>
-          <w:b/>
-        </w:rPr>
-        <w:t>Login</w:t>
-      </w:r>
-      <w:proofErr w:type="spellEnd"/>
+      <w:r>
+        <w:rPr>
+          <w:b/>
+        </w:rPr>
+        <w:t>] – Verificação de caracteres da senha.</w:t>
+      </w:r>
     </w:p>
     <w:p>
       <w:pPr>
@@ -2172,172 +2502,7 @@
         <w:ind w:left="1440"/>
       </w:pPr>
       <w:r>
-        <w:t xml:space="preserve">1. O Usuário clica no botão de verificação do </w:t>
-      </w:r>
-      <w:proofErr w:type="spellStart"/>
-      <w:r>
-        <w:t>Login</w:t>
-      </w:r>
-      <w:proofErr w:type="spellEnd"/>
-      <w:r>
-        <w:t xml:space="preserve"> no momento do preenchimento </w:t>
-      </w:r>
-      <w:r>
-        <w:rPr>
-          <w:b/>
-        </w:rPr>
-        <w:t>[FE 02], [FE 03]</w:t>
-      </w:r>
-      <w:r>
-        <w:t>;</w:t>
-      </w:r>
-    </w:p>
-    <w:p>
-      <w:pPr>
-        <w:pStyle w:val="Standard"/>
-        <w:ind w:left="1440"/>
-      </w:pPr>
-    </w:p>
-    <w:p>
-      <w:pPr>
-        <w:pStyle w:val="Standard"/>
-        <w:ind w:firstLine="708"/>
-        <w:rPr>
-          <w:b/>
-        </w:rPr>
-      </w:pPr>
-      <w:r>
-        <w:rPr>
-          <w:b/>
-        </w:rPr>
-        <w:t>[FA 02] – Botão de verificação de E-Mail</w:t>
-      </w:r>
-    </w:p>
-    <w:p>
-      <w:pPr>
-        <w:pStyle w:val="Standard"/>
-        <w:ind w:left="1440"/>
-      </w:pPr>
-      <w:r>
-        <w:t xml:space="preserve">1. O Usuário clica no botão de verificação do E-Mail no momento do preenchimento </w:t>
-      </w:r>
-      <w:r>
-        <w:rPr>
-          <w:b/>
-        </w:rPr>
-        <w:t>[FE 06]</w:t>
-      </w:r>
-      <w:r>
-        <w:t>;</w:t>
-      </w:r>
-    </w:p>
-    <w:p>
-      <w:pPr>
-        <w:pStyle w:val="Standard"/>
-        <w:ind w:left="1440"/>
-      </w:pPr>
-    </w:p>
-    <w:p>
-      <w:pPr>
-        <w:pStyle w:val="Standard"/>
-        <w:ind w:firstLine="708"/>
-        <w:rPr>
-          <w:b/>
-        </w:rPr>
-      </w:pPr>
-      <w:r>
-        <w:rPr>
-          <w:b/>
-        </w:rPr>
-        <w:t>[FA 03] – Botão escolher imagem</w:t>
-      </w:r>
-    </w:p>
-    <w:p>
-      <w:pPr>
-        <w:pStyle w:val="Standard"/>
-        <w:ind w:left="1440"/>
-      </w:pPr>
-      <w:r>
-        <w:t>1. O Usuário aciona o botão escolher uma imagem da foto do novo cadastro;</w:t>
-      </w:r>
-    </w:p>
-    <w:p>
-      <w:pPr>
-        <w:pStyle w:val="Standard"/>
-        <w:ind w:left="1440"/>
-      </w:pPr>
-      <w:r>
-        <w:t>2. O Sistema abre a janela para seleção do arquivo nas unidades disponíveis no computador;</w:t>
-      </w:r>
-    </w:p>
-    <w:p>
-      <w:pPr>
-        <w:pStyle w:val="Standard"/>
-        <w:ind w:left="1440"/>
-      </w:pPr>
-      <w:r>
-        <w:t>3. O Usuário seleciona a imagem e clica no botão abrir para retornar para a tela de cadastro;</w:t>
-      </w:r>
-    </w:p>
-    <w:p>
-      <w:pPr>
-        <w:pStyle w:val="Standard"/>
-        <w:ind w:left="1440"/>
-      </w:pPr>
-      <w:r>
-        <w:t>4. O Sistema guarda as informações do caminho onde a imagem está para que seja gravada no cadastro.</w:t>
-      </w:r>
-    </w:p>
-    <w:p>
-      <w:pPr>
-        <w:pStyle w:val="Standard"/>
-        <w:ind w:left="1440"/>
-      </w:pPr>
-    </w:p>
-    <w:p>
-      <w:pPr>
-        <w:pStyle w:val="Standard"/>
-        <w:rPr>
-          <w:b/>
-        </w:rPr>
-      </w:pPr>
-      <w:r>
-        <w:rPr>
-          <w:b/>
-        </w:rPr>
-        <w:t>7.4 Fluxos de Exceção</w:t>
-      </w:r>
-    </w:p>
-    <w:p>
-      <w:pPr>
-        <w:pStyle w:val="Standard"/>
-        <w:rPr>
-          <w:b/>
-        </w:rPr>
-      </w:pPr>
-    </w:p>
-    <w:p>
-      <w:pPr>
-        <w:pStyle w:val="Standard"/>
-        <w:rPr>
-          <w:b/>
-        </w:rPr>
-      </w:pPr>
-      <w:r>
-        <w:rPr>
-          <w:b/>
-        </w:rPr>
-        <w:tab/>
-        <w:t>[FE 01] – Verificação de campos obrigatórios.</w:t>
-      </w:r>
-    </w:p>
-    <w:p>
-      <w:pPr>
-        <w:pStyle w:val="Standard"/>
-        <w:ind w:left="1440"/>
-      </w:pPr>
-      <w:r>
-        <w:t>1. O Sistema verifica se algum dos campos obrigatórios estão vazios;</w:t>
+        <w:t>1. O Sistema verifica se a senha possui menos de 4 caracteres;</w:t>
       </w:r>
     </w:p>
     <w:p>
@@ -2385,7 +2550,7 @@
       </w:r>
       <w:proofErr w:type="gramEnd"/>
       <w:r>
-        <w:t>MSG_CAMPO_OBRIGATORIO_NULO);</w:t>
+        <w:t>MSG_SENHA_DEVE_POSSUIR_MINIMO_DE_QUATRO_CARACTERES);</w:t>
       </w:r>
     </w:p>
     <w:p>
@@ -2402,7 +2567,7 @@
       </w:r>
       <w:proofErr w:type="gramEnd"/>
       <w:r>
-        <w:t xml:space="preserve"> na tela os dados já informados e sinaliza para o usuário o campo que estiver vazio;</w:t>
+        <w:t xml:space="preserve"> na tela os dados já informados e sinaliza para o usuário o campo Senha;</w:t>
       </w:r>
     </w:p>
     <w:p>
@@ -2448,6 +2613,7 @@
     <w:p>
       <w:pPr>
         <w:pStyle w:val="Standard"/>
+        <w:ind w:left="1416"/>
       </w:pPr>
     </w:p>
     <w:p>
@@ -2462,21 +2628,7 @@
         <w:rPr>
           <w:b/>
         </w:rPr>
-        <w:t xml:space="preserve">[FE 02] – Verificação de cadastro do </w:t>
-      </w:r>
-      <w:proofErr w:type="spellStart"/>
-      <w:r>
-        <w:rPr>
-          <w:b/>
-        </w:rPr>
-        <w:t>Login</w:t>
-      </w:r>
-      <w:proofErr w:type="spellEnd"/>
-      <w:r>
-        <w:rPr>
-          <w:b/>
-        </w:rPr>
-        <w:t>.</w:t>
+        <w:t>[FE 05] – Verificação de cadastro do E-Mail.</w:t>
       </w:r>
     </w:p>
     <w:p>
@@ -2485,15 +2637,7 @@
         <w:ind w:left="1440"/>
       </w:pPr>
       <w:r>
-        <w:t xml:space="preserve">1. O Sistema verifica se o </w:t>
-      </w:r>
-      <w:proofErr w:type="spellStart"/>
-      <w:r>
-        <w:t>Login</w:t>
-      </w:r>
-      <w:proofErr w:type="spellEnd"/>
-      <w:r>
-        <w:t xml:space="preserve"> já existe;</w:t>
+        <w:t>1. O Sistema verifica se o e-mail não é válido;</w:t>
       </w:r>
     </w:p>
     <w:p>
@@ -2541,7 +2685,7 @@
       </w:r>
       <w:proofErr w:type="gramEnd"/>
       <w:r>
-        <w:t>MSG_LOGIN_JA_EXISTENTE);</w:t>
+        <w:t>MSG_EMAIL_INVALIDO);</w:t>
       </w:r>
     </w:p>
     <w:p>
@@ -2558,15 +2702,7 @@
       </w:r>
       <w:proofErr w:type="gramEnd"/>
       <w:r>
-        <w:t xml:space="preserve"> na tela os dados já informados e sinaliza para o usuário o campo </w:t>
-      </w:r>
-      <w:proofErr w:type="spellStart"/>
-      <w:r>
-        <w:t>Login</w:t>
-      </w:r>
-      <w:proofErr w:type="spellEnd"/>
-      <w:r>
-        <w:t>;</w:t>
+        <w:t xml:space="preserve"> na tela os dados já informados e sinaliza para o usuário o campo E-Mail;</w:t>
       </w:r>
     </w:p>
     <w:p>
@@ -2612,36 +2748,22 @@
     <w:p>
       <w:pPr>
         <w:pStyle w:val="Standard"/>
+        <w:ind w:left="1440"/>
+      </w:pPr>
+    </w:p>
+    <w:p>
+      <w:pPr>
+        <w:pStyle w:val="Standard"/>
         <w:ind w:firstLine="708"/>
-      </w:pPr>
-    </w:p>
-    <w:p>
-      <w:pPr>
-        <w:pStyle w:val="Standard"/>
-        <w:ind w:firstLine="708"/>
-        <w:rPr>
-          <w:b/>
-        </w:rPr>
-      </w:pPr>
-      <w:r>
-        <w:rPr>
-          <w:b/>
-        </w:rPr>
-        <w:t xml:space="preserve">[FE 03] – Verificação de espaços no </w:t>
-      </w:r>
-      <w:proofErr w:type="spellStart"/>
-      <w:r>
-        <w:rPr>
-          <w:b/>
-        </w:rPr>
-        <w:t>Login</w:t>
-      </w:r>
-      <w:proofErr w:type="spellEnd"/>
-      <w:r>
-        <w:rPr>
-          <w:b/>
-        </w:rPr>
-        <w:t>.</w:t>
+        <w:rPr>
+          <w:b/>
+        </w:rPr>
+      </w:pPr>
+      <w:r>
+        <w:rPr>
+          <w:b/>
+        </w:rPr>
+        <w:t>[FE 06] – Verificação de cadastro do E-Mail já existe.</w:t>
       </w:r>
     </w:p>
     <w:p>
@@ -2650,15 +2772,7 @@
         <w:ind w:left="1440"/>
       </w:pPr>
       <w:r>
-        <w:t xml:space="preserve">1. O Sistema verifica se o campo </w:t>
-      </w:r>
-      <w:proofErr w:type="spellStart"/>
-      <w:r>
-        <w:t>Login</w:t>
-      </w:r>
-      <w:proofErr w:type="spellEnd"/>
-      <w:r>
-        <w:t xml:space="preserve"> possui espaços em branco;</w:t>
+        <w:t>1. O Sistema verifica se o E-Mail já existe no cadastro de usuários;</w:t>
       </w:r>
     </w:p>
     <w:p>
@@ -2698,420 +2812,7 @@
         <w:ind w:left="2124"/>
       </w:pPr>
       <w:r>
-        <w:t>2.1. O Sistema exibe mensagem</w:t>
-      </w:r>
-      <w:proofErr w:type="gramStart"/>
-      <w:r>
-        <w:t>:  (</w:t>
-      </w:r>
-      <w:proofErr w:type="gramEnd"/>
-      <w:r>
-        <w:t>MSG_LOGIN_COM_ESPAÇO_EM_BRANCO);</w:t>
-      </w:r>
-    </w:p>
-    <w:p>
-      <w:pPr>
-        <w:pStyle w:val="Standard"/>
-        <w:ind w:left="2124"/>
-      </w:pPr>
-      <w:r>
-        <w:t xml:space="preserve">2.3. </w:t>
-      </w:r>
-      <w:proofErr w:type="gramStart"/>
-      <w:r>
-        <w:t>O sistema mantem</w:t>
-      </w:r>
-      <w:proofErr w:type="gramEnd"/>
-      <w:r>
-        <w:t xml:space="preserve"> na tela os dados já informados e sinaliza para o usuário o campo </w:t>
-      </w:r>
-      <w:proofErr w:type="spellStart"/>
-      <w:r>
-        <w:t>Login</w:t>
-      </w:r>
-      <w:proofErr w:type="spellEnd"/>
-      <w:r>
-        <w:t>;</w:t>
-      </w:r>
-    </w:p>
-    <w:p>
-      <w:pPr>
-        <w:pStyle w:val="Standard"/>
-        <w:ind w:left="2124"/>
-      </w:pPr>
-      <w:r>
-        <w:t>2.4. O sistema impede a continuação do Fluxo Principal até que a exceção seja tratada;</w:t>
-      </w:r>
-    </w:p>
-    <w:p>
-      <w:pPr>
-        <w:pStyle w:val="Standard"/>
-        <w:ind w:left="1416"/>
-      </w:pPr>
-      <w:r>
         <w:lastRenderedPageBreak/>
-        <w:t>3. O Sistema continua no Fluxo Principal caso a</w:t>
-      </w:r>
-      <w:r>
-        <w:rPr>
-          <w:i/>
-          <w:iCs/>
-        </w:rPr>
-        <w:t xml:space="preserve"> Verificação </w:t>
-      </w:r>
-      <w:proofErr w:type="gramStart"/>
-      <w:r>
-        <w:t>seja</w:t>
-      </w:r>
-      <w:r>
-        <w:rPr>
-          <w:i/>
-          <w:iCs/>
-        </w:rPr>
-        <w:t xml:space="preserve"> Falsa</w:t>
-      </w:r>
-      <w:proofErr w:type="gramEnd"/>
-      <w:r>
-        <w:t>.</w:t>
-      </w:r>
-    </w:p>
-    <w:p>
-      <w:pPr>
-        <w:pStyle w:val="Standard"/>
-        <w:ind w:left="1416"/>
-      </w:pPr>
-    </w:p>
-    <w:p>
-      <w:pPr>
-        <w:pStyle w:val="Standard"/>
-        <w:ind w:firstLine="708"/>
-        <w:rPr>
-          <w:b/>
-        </w:rPr>
-      </w:pPr>
-      <w:r>
-        <w:rPr>
-          <w:b/>
-        </w:rPr>
-        <w:t>[FE 04] – Verificação de caracteres da senha.</w:t>
-      </w:r>
-    </w:p>
-    <w:p>
-      <w:pPr>
-        <w:pStyle w:val="Standard"/>
-        <w:ind w:left="1440"/>
-      </w:pPr>
-      <w:r>
-        <w:t>1. O Sistema verifica se a senha possui menos de 4 caracteres;</w:t>
-      </w:r>
-    </w:p>
-    <w:p>
-      <w:pPr>
-        <w:pStyle w:val="Standard"/>
-        <w:ind w:left="1440"/>
-      </w:pPr>
-      <w:r>
-        <w:t xml:space="preserve">2. O Sistema levanta uma exceção caso a </w:t>
-      </w:r>
-      <w:r>
-        <w:rPr>
-          <w:i/>
-          <w:iCs/>
-        </w:rPr>
-        <w:t xml:space="preserve">Verificação </w:t>
-      </w:r>
-      <w:proofErr w:type="gramStart"/>
-      <w:r>
-        <w:t>seja</w:t>
-      </w:r>
-      <w:r>
-        <w:rPr>
-          <w:i/>
-          <w:iCs/>
-        </w:rPr>
-        <w:t xml:space="preserve"> Verdadeira</w:t>
-      </w:r>
-      <w:proofErr w:type="gramEnd"/>
-      <w:r>
-        <w:t>:</w:t>
-      </w:r>
-    </w:p>
-    <w:p>
-      <w:pPr>
-        <w:pStyle w:val="Standard"/>
-        <w:ind w:left="2124"/>
-      </w:pPr>
-      <w:r>
-        <w:t>2.1. O Sistema exibe mensagem</w:t>
-      </w:r>
-      <w:proofErr w:type="gramStart"/>
-      <w:r>
-        <w:t>:  (</w:t>
-      </w:r>
-      <w:proofErr w:type="gramEnd"/>
-      <w:r>
-        <w:t>MSG_SENHA_DEVE_POSSUIR_MINIMO_DE_QUATRO_CARACTERES);</w:t>
-      </w:r>
-    </w:p>
-    <w:p>
-      <w:pPr>
-        <w:pStyle w:val="Standard"/>
-        <w:ind w:left="2124"/>
-      </w:pPr>
-      <w:r>
-        <w:t xml:space="preserve">2.3. </w:t>
-      </w:r>
-      <w:proofErr w:type="gramStart"/>
-      <w:r>
-        <w:t>O sistema mantem</w:t>
-      </w:r>
-      <w:proofErr w:type="gramEnd"/>
-      <w:r>
-        <w:t xml:space="preserve"> na tela os dados já informados e sinaliza para o usuário o campo Senha;</w:t>
-      </w:r>
-    </w:p>
-    <w:p>
-      <w:pPr>
-        <w:pStyle w:val="Standard"/>
-        <w:ind w:left="2124"/>
-      </w:pPr>
-      <w:r>
-        <w:t>2.4. O sistema impede a continuação do Fluxo Principal até que a exceção seja tratada;</w:t>
-      </w:r>
-    </w:p>
-    <w:p>
-      <w:pPr>
-        <w:pStyle w:val="Standard"/>
-        <w:ind w:left="1416"/>
-      </w:pPr>
-      <w:r>
-        <w:t>3. O Sistema continua no Fluxo Principal caso a</w:t>
-      </w:r>
-      <w:r>
-        <w:rPr>
-          <w:i/>
-          <w:iCs/>
-        </w:rPr>
-        <w:t xml:space="preserve"> Verificação </w:t>
-      </w:r>
-      <w:proofErr w:type="gramStart"/>
-      <w:r>
-        <w:t>seja</w:t>
-      </w:r>
-      <w:r>
-        <w:rPr>
-          <w:i/>
-          <w:iCs/>
-        </w:rPr>
-        <w:t xml:space="preserve"> Falsa</w:t>
-      </w:r>
-      <w:proofErr w:type="gramEnd"/>
-      <w:r>
-        <w:t>.</w:t>
-      </w:r>
-    </w:p>
-    <w:p>
-      <w:pPr>
-        <w:pStyle w:val="Standard"/>
-        <w:ind w:left="1416"/>
-      </w:pPr>
-    </w:p>
-    <w:p>
-      <w:pPr>
-        <w:pStyle w:val="Standard"/>
-        <w:ind w:firstLine="708"/>
-        <w:rPr>
-          <w:b/>
-        </w:rPr>
-      </w:pPr>
-      <w:r>
-        <w:rPr>
-          <w:b/>
-        </w:rPr>
-        <w:t>[FE 05] – Verificação de cadastro do E-Mail.</w:t>
-      </w:r>
-    </w:p>
-    <w:p>
-      <w:pPr>
-        <w:pStyle w:val="Standard"/>
-        <w:ind w:left="1440"/>
-      </w:pPr>
-      <w:r>
-        <w:t>1. O Sistema verifica se o e-mail não é válido;</w:t>
-      </w:r>
-    </w:p>
-    <w:p>
-      <w:pPr>
-        <w:pStyle w:val="Standard"/>
-        <w:ind w:left="1440"/>
-      </w:pPr>
-      <w:r>
-        <w:t xml:space="preserve">2. O Sistema levanta uma exceção caso a </w:t>
-      </w:r>
-      <w:r>
-        <w:rPr>
-          <w:i/>
-          <w:iCs/>
-        </w:rPr>
-        <w:t xml:space="preserve">Verificação </w:t>
-      </w:r>
-      <w:proofErr w:type="gramStart"/>
-      <w:r>
-        <w:t>seja</w:t>
-      </w:r>
-      <w:r>
-        <w:rPr>
-          <w:i/>
-          <w:iCs/>
-        </w:rPr>
-        <w:t xml:space="preserve"> Verdadeira</w:t>
-      </w:r>
-      <w:proofErr w:type="gramEnd"/>
-      <w:r>
-        <w:t>:</w:t>
-      </w:r>
-    </w:p>
-    <w:p>
-      <w:pPr>
-        <w:pStyle w:val="Standard"/>
-        <w:ind w:left="2124"/>
-      </w:pPr>
-      <w:r>
-        <w:t>2.1. O Sistema exibe mensagem</w:t>
-      </w:r>
-      <w:proofErr w:type="gramStart"/>
-      <w:r>
-        <w:t>:  (</w:t>
-      </w:r>
-      <w:proofErr w:type="gramEnd"/>
-      <w:r>
-        <w:t>MSG_EMAIL_INVALIDO);</w:t>
-      </w:r>
-    </w:p>
-    <w:p>
-      <w:pPr>
-        <w:pStyle w:val="Standard"/>
-        <w:ind w:left="2124"/>
-      </w:pPr>
-      <w:r>
-        <w:t xml:space="preserve">2.3. </w:t>
-      </w:r>
-      <w:proofErr w:type="gramStart"/>
-      <w:r>
-        <w:t>O sistema mantem</w:t>
-      </w:r>
-      <w:proofErr w:type="gramEnd"/>
-      <w:r>
-        <w:t xml:space="preserve"> na tela os dados já informados e sinaliza para o usuário o campo E-Mail;</w:t>
-      </w:r>
-    </w:p>
-    <w:p>
-      <w:pPr>
-        <w:pStyle w:val="Standard"/>
-        <w:ind w:left="2124"/>
-      </w:pPr>
-      <w:r>
-        <w:t>2.4. O sistema impede a continuação do Fluxo Principal até que a exceção seja tratada;</w:t>
-      </w:r>
-    </w:p>
-    <w:p>
-      <w:pPr>
-        <w:pStyle w:val="Standard"/>
-        <w:ind w:left="1416"/>
-      </w:pPr>
-      <w:r>
-        <w:t>3. O Sistema continua no Fluxo Principal caso a</w:t>
-      </w:r>
-      <w:r>
-        <w:rPr>
-          <w:i/>
-          <w:iCs/>
-        </w:rPr>
-        <w:t xml:space="preserve"> Verificação </w:t>
-      </w:r>
-      <w:proofErr w:type="gramStart"/>
-      <w:r>
-        <w:t>seja</w:t>
-      </w:r>
-      <w:r>
-        <w:rPr>
-          <w:i/>
-          <w:iCs/>
-        </w:rPr>
-        <w:t xml:space="preserve"> Falsa</w:t>
-      </w:r>
-      <w:proofErr w:type="gramEnd"/>
-      <w:r>
-        <w:t>.</w:t>
-      </w:r>
-    </w:p>
-    <w:p>
-      <w:pPr>
-        <w:pStyle w:val="Standard"/>
-        <w:ind w:left="1440"/>
-      </w:pPr>
-    </w:p>
-    <w:p>
-      <w:pPr>
-        <w:pStyle w:val="Standard"/>
-        <w:ind w:firstLine="708"/>
-        <w:rPr>
-          <w:b/>
-        </w:rPr>
-      </w:pPr>
-      <w:r>
-        <w:rPr>
-          <w:b/>
-        </w:rPr>
-        <w:t>[FE 06] – Verificação de cadastro do E-Mail já existe.</w:t>
-      </w:r>
-    </w:p>
-    <w:p>
-      <w:pPr>
-        <w:pStyle w:val="Standard"/>
-        <w:ind w:left="1440"/>
-      </w:pPr>
-      <w:r>
-        <w:t>1. O Sistema verifica se o E-Mail já existe no cadastro de usuários;</w:t>
-      </w:r>
-    </w:p>
-    <w:p>
-      <w:pPr>
-        <w:pStyle w:val="Standard"/>
-        <w:ind w:left="1440"/>
-      </w:pPr>
-      <w:r>
-        <w:t xml:space="preserve">2. O Sistema levanta uma exceção caso a </w:t>
-      </w:r>
-      <w:r>
-        <w:rPr>
-          <w:i/>
-          <w:iCs/>
-        </w:rPr>
-        <w:t xml:space="preserve">Verificação </w:t>
-      </w:r>
-      <w:proofErr w:type="gramStart"/>
-      <w:r>
-        <w:t>seja</w:t>
-      </w:r>
-      <w:r>
-        <w:rPr>
-          <w:i/>
-          <w:iCs/>
-        </w:rPr>
-        <w:t xml:space="preserve"> Verdadeira</w:t>
-      </w:r>
-      <w:proofErr w:type="gramEnd"/>
-      <w:r>
-        <w:t>:</w:t>
-      </w:r>
-    </w:p>
-    <w:p>
-      <w:pPr>
-        <w:pStyle w:val="Standard"/>
-        <w:ind w:left="2124"/>
-      </w:pPr>
-      <w:r>
         <w:t>2.1. O Sistema exibe mensagem</w:t>
       </w:r>
       <w:proofErr w:type="gramStart"/>
@@ -3890,7 +3591,7 @@
         <w:rStyle w:val="Nmerodepgina"/>
         <w:noProof/>
       </w:rPr>
-      <w:t>6</w:t>
+      <w:t>5</w:t>
     </w:r>
     <w:r>
       <w:rPr>
@@ -3971,7 +3672,7 @@
           <v:path o:extrusionok="f" gradientshapeok="t" o:connecttype="rect"/>
           <o:lock v:ext="edit" aspectratio="t"/>
         </v:shapetype>
-        <v:shape id="_x0000_i1025" type="#_x0000_t75" style="width:450pt;height:75pt">
+        <v:shape id="_x0000_i1026" type="#_x0000_t75" style="width:450pt;height:75pt">
           <v:imagedata r:id="rId1" o:title="Fundo 2 branco"/>
         </v:shape>
       </w:pict>

</xml_diff>